<commit_message>
new and added tolls\AI market place apps
</commit_message>
<xml_diff>
--- a/Considering retail domain in South Asian region which mainly involves with the majority of the daily lives of the people in the particular region.docx
+++ b/Considering retail domain in South Asian region which mainly involves with the majority of the daily lives of the people in the particular region.docx
@@ -16,20 +16,35 @@
       <w:r>
         <w:t>Proposed solution is the architecture of Service Orientation where commonly used and easy to implement with minimum knowledge of Software Engineering. Integration architecture implemented in Oracle Application Express (APEX) where core SCM to Financial system uses Oracle E Business Suit. Once it is in operation DevOps road map has been in place for to minimize manual support tasks. Going forward new trends such as Artificial Intelligence can be easily adopted because the DevOps road map expandable in this solution as Oracle Applications are capable of.</w:t>
       </w:r>
+      <w:r>
+        <w:t xml:space="preserve"> Meantime tools used as free\open source\subscribed can be developed on-promise based on the Oracle Application </w:t>
+      </w:r>
+      <w:r>
+        <w:t>availability</w:t>
+      </w:r>
+      <w:r>
+        <w:t xml:space="preserve"> on the same and </w:t>
+      </w:r>
+      <w:r>
+        <w:t xml:space="preserve">researching on </w:t>
+      </w:r>
+      <w:r>
+        <w:t>future releases of marketplace apps.</w:t>
+      </w:r>
     </w:p>
     <w:p>
       <w:r>
         <w:t xml:space="preserve">There were range of solutions but most effective solution was to use a currently successfully running Point of Sales product integrating to Oracle SCM and Financial modules where most of the Sri Lankan market of Oracle Consultants are SCM and Finance qualified and experience in the same compared to implement the Oracle retail module which is not that much common in the region and cost-wise and other tasks wise feasible recommended by Oracle reginal </w:t>
       </w:r>
       <w:r>
-        <w:t xml:space="preserve">experts. Other solutions were </w:t>
-      </w:r>
-      <w:proofErr w:type="spellStart"/>
-      <w:r>
-        <w:t>e</w:t>
+        <w:t>experts. Other solutions were e</w:t>
+      </w:r>
+      <w:r>
+        <w:t>-</w:t>
       </w:r>
       <w:bookmarkStart w:id="0" w:name="_GoBack"/>
       <w:bookmarkEnd w:id="0"/>
+      <w:proofErr w:type="spellStart"/>
       <w:r>
         <w:t>Wis</w:t>
       </w:r>
@@ -72,6 +87,7 @@
         <w:ind w:left="720"/>
       </w:pPr>
       <w:r>
+        <w:lastRenderedPageBreak/>
         <w:t>align the data models to process models adhering the formats such as JSON with respect to REST APIs</w:t>
       </w:r>
     </w:p>
@@ -85,7 +101,6 @@
         <w:ind w:left="720"/>
       </w:pPr>
       <w:r>
-        <w:lastRenderedPageBreak/>
         <w:t>data transfer security as it uses HTTP with SSL which can be easily breakdown compared to specific sockets programs</w:t>
       </w:r>
     </w:p>
@@ -492,9 +507,9 @@
         <w:pStyle w:val="ListBullet"/>
         <w:tabs>
           <w:tab w:val="clear" w:pos="360"/>
-          <w:tab w:val="num" w:pos="3240"/>
-        </w:tabs>
-        <w:ind w:left="3240"/>
+          <w:tab w:val="num" w:pos="2520"/>
+        </w:tabs>
+        <w:ind w:left="2520"/>
       </w:pPr>
       <w:r>
         <w:t>Connection establishment</w:t>
@@ -505,9 +520,9 @@
         <w:pStyle w:val="ListBullet"/>
         <w:tabs>
           <w:tab w:val="clear" w:pos="360"/>
-          <w:tab w:val="num" w:pos="3240"/>
-        </w:tabs>
-        <w:ind w:left="3240"/>
+          <w:tab w:val="num" w:pos="2520"/>
+        </w:tabs>
+        <w:ind w:left="2520"/>
       </w:pPr>
       <w:r>
         <w:t>Getting a new OAuth token</w:t>
@@ -518,9 +533,9 @@
         <w:pStyle w:val="ListBullet"/>
         <w:tabs>
           <w:tab w:val="clear" w:pos="360"/>
-          <w:tab w:val="num" w:pos="3240"/>
-        </w:tabs>
-        <w:ind w:left="3240"/>
+          <w:tab w:val="num" w:pos="2520"/>
+        </w:tabs>
+        <w:ind w:left="2520"/>
       </w:pPr>
       <w:r>
         <w:t>Retrieve data from specific host</w:t>
@@ -531,9 +546,9 @@
         <w:pStyle w:val="ListBullet"/>
         <w:tabs>
           <w:tab w:val="clear" w:pos="360"/>
-          <w:tab w:val="num" w:pos="3240"/>
-        </w:tabs>
-        <w:ind w:left="3240"/>
+          <w:tab w:val="num" w:pos="2520"/>
+        </w:tabs>
+        <w:ind w:left="2520"/>
       </w:pPr>
       <w:r>
         <w:t>Send data to specific host</w:t>
@@ -544,9 +559,9 @@
         <w:pStyle w:val="ListBullet"/>
         <w:tabs>
           <w:tab w:val="clear" w:pos="360"/>
-          <w:tab w:val="num" w:pos="3240"/>
-        </w:tabs>
-        <w:ind w:left="3240"/>
+          <w:tab w:val="num" w:pos="2520"/>
+        </w:tabs>
+        <w:ind w:left="2520"/>
       </w:pPr>
       <w:r>
         <w:t>Persist data in temporary tables</w:t>
@@ -557,9 +572,9 @@
         <w:pStyle w:val="ListBullet"/>
         <w:tabs>
           <w:tab w:val="clear" w:pos="360"/>
-          <w:tab w:val="num" w:pos="3240"/>
-        </w:tabs>
-        <w:ind w:left="3240"/>
+          <w:tab w:val="num" w:pos="2520"/>
+        </w:tabs>
+        <w:ind w:left="2520"/>
       </w:pPr>
       <w:r>
         <w:t xml:space="preserve">Validate data in </w:t>
@@ -576,9 +591,9 @@
         <w:pStyle w:val="ListBullet"/>
         <w:tabs>
           <w:tab w:val="clear" w:pos="360"/>
-          <w:tab w:val="num" w:pos="3240"/>
-        </w:tabs>
-        <w:ind w:left="3240"/>
+          <w:tab w:val="num" w:pos="2520"/>
+        </w:tabs>
+        <w:ind w:left="2520"/>
       </w:pPr>
       <w:r>
         <w:t xml:space="preserve">Execute APIs or run interface programs </w:t>
@@ -602,9 +617,9 @@
         <w:pStyle w:val="ListBullet"/>
         <w:tabs>
           <w:tab w:val="clear" w:pos="360"/>
-          <w:tab w:val="num" w:pos="3240"/>
-        </w:tabs>
-        <w:ind w:left="3240"/>
+          <w:tab w:val="num" w:pos="2520"/>
+        </w:tabs>
+        <w:ind w:left="2520"/>
       </w:pPr>
       <w:r>
         <w:t>Receive and send data rate is validated against expected</w:t>
@@ -628,9 +643,9 @@
         <w:pStyle w:val="ListBullet"/>
         <w:tabs>
           <w:tab w:val="clear" w:pos="360"/>
-          <w:tab w:val="num" w:pos="3240"/>
-        </w:tabs>
-        <w:ind w:left="3240"/>
+          <w:tab w:val="num" w:pos="2520"/>
+        </w:tabs>
+        <w:ind w:left="2520"/>
       </w:pPr>
       <w:r>
         <w:t>Working 10 hosts were replicated up to real company scenarios and scheduled the syncing process as designed.</w:t>
@@ -735,19 +750,7 @@
         <w:ind w:left="720"/>
       </w:pPr>
       <w:r>
-        <w:t>C</w:t>
-      </w:r>
-      <w:r>
-        <w:t xml:space="preserve">ompatibility </w:t>
-      </w:r>
-      <w:r>
-        <w:t>of</w:t>
-      </w:r>
-      <w:r>
-        <w:t xml:space="preserve"> custom code segments </w:t>
-      </w:r>
-      <w:r>
-        <w:t>having a high risk when Oracle EBS is merge with Oracle fusion cloud in future estimated in 2030. In order to mitigate the code design is made more structurally rewritable.</w:t>
+        <w:t>Compatibility of custom code segments having a high risk when Oracle EBS is merge with Oracle fusion cloud in future estimated in 2030. In order to mitigate the code design is made more structurally rewritable.</w:t>
       </w:r>
     </w:p>
     <w:p>
@@ -860,7 +863,10 @@
         <w:ind w:left="720"/>
       </w:pPr>
       <w:r>
-        <w:t>Data transfer protocols – SSL certificates and Oracle Wallet</w:t>
+        <w:t xml:space="preserve">Data transfer protocols - </w:t>
+      </w:r>
+      <w:r>
+        <w:t>SSL certificates and Oracle Wallet</w:t>
       </w:r>
     </w:p>
     <w:p>
@@ -875,18 +881,49 @@
       <w:r>
         <w:t>Log management</w:t>
       </w:r>
-    </w:p>
-    <w:p>
-      <w:pPr>
-        <w:pStyle w:val="ListBullet"/>
-        <w:tabs>
-          <w:tab w:val="clear" w:pos="360"/>
-          <w:tab w:val="num" w:pos="720"/>
-        </w:tabs>
-        <w:ind w:left="720"/>
-      </w:pPr>
-      <w:r>
-        <w:t xml:space="preserve">Code quality tools </w:t>
+      <w:r>
+        <w:t xml:space="preserve"> - </w:t>
+      </w:r>
+      <w:proofErr w:type="spellStart"/>
+      <w:r>
+        <w:t>Papertrail</w:t>
+      </w:r>
+      <w:proofErr w:type="spellEnd"/>
+      <w:r>
+        <w:rPr>
+          <w:rFonts w:cstheme="minorHAnsi"/>
+        </w:rPr>
+        <w:t>™</w:t>
+      </w:r>
+    </w:p>
+    <w:p>
+      <w:pPr>
+        <w:pStyle w:val="ListBullet"/>
+        <w:tabs>
+          <w:tab w:val="clear" w:pos="360"/>
+          <w:tab w:val="num" w:pos="720"/>
+        </w:tabs>
+        <w:ind w:left="720"/>
+      </w:pPr>
+      <w:r>
+        <w:t xml:space="preserve">Code quality </w:t>
+      </w:r>
+      <w:r>
+        <w:t>tools</w:t>
+      </w:r>
+      <w:r>
+        <w:t xml:space="preserve"> - </w:t>
+      </w:r>
+      <w:proofErr w:type="spellStart"/>
+      <w:r>
+        <w:t>codacy</w:t>
+      </w:r>
+      <w:proofErr w:type="spellEnd"/>
+      <w:r>
+        <w:t xml:space="preserve"> </w:t>
+      </w:r>
+      <w:r>
+        <w:t>open source tool</w:t>
       </w:r>
     </w:p>
     <w:p>
@@ -1233,10 +1270,7 @@
         <w:t xml:space="preserve">insert test data into tables, </w:t>
       </w:r>
       <w:r>
-        <w:t>verify test data with PBSA POS supplier return event in real time</w:t>
-      </w:r>
-      <w:r>
-        <w:t xml:space="preserve">, </w:t>
+        <w:t xml:space="preserve">verify test data with PBSA POS supplier return event in real time, </w:t>
       </w:r>
       <w:r>
         <w:t>start</w:t>
@@ -2256,162 +2290,4 @@
     </a:ext>
   </a:extLst>
 </a:theme>
-</file>
-
-<file path=_xmlsignatures/sig1.xml><?xml version="1.0" encoding="utf-8"?>
-<Signature xmlns="http://www.w3.org/2000/09/xmldsig#" Id="idPackageSignature">
-  <SignedInfo>
-    <CanonicalizationMethod Algorithm="http://www.w3.org/TR/2001/REC-xml-c14n-20010315"/>
-    <SignatureMethod Algorithm="http://www.w3.org/2001/04/xmldsig-more#rsa-sha256"/>
-    <Reference Type="http://www.w3.org/2000/09/xmldsig#Object" URI="#idPackageObject">
-      <DigestMethod Algorithm="http://www.w3.org/2001/04/xmlenc#sha256"/>
-      <DigestValue>lfop8GVsABXacjlPHtCsG1ekHRGl4gdWN56cRSYenNI=</DigestValue>
-    </Reference>
-    <Reference Type="http://www.w3.org/2000/09/xmldsig#Object" URI="#idOfficeObject">
-      <DigestMethod Algorithm="http://www.w3.org/2001/04/xmlenc#sha256"/>
-      <DigestValue>46fb5Kfrtr0nHr3HU7Xv/0zeRJEtzUs7ztAzGzKHcHk=</DigestValue>
-    </Reference>
-    <Reference Type="http://uri.etsi.org/01903#SignedProperties" URI="#idSignedProperties">
-      <Transforms>
-        <Transform Algorithm="http://www.w3.org/TR/2001/REC-xml-c14n-20010315"/>
-      </Transforms>
-      <DigestMethod Algorithm="http://www.w3.org/2001/04/xmlenc#sha256"/>
-      <DigestValue>CUBVCJZr3c73/kzjc/IX9MtpZfQ1XydjUsv0oaYloTY=</DigestValue>
-    </Reference>
-  </SignedInfo>
-  <SignatureValue>uLnhZXevzj0xyM7cRy37pEL940WgJ+sdsz5iK4J4u7waZHQ+jk6y3zbl8AA+djmtix2a7nWJX7ZD
-fpOoGxwNuPDGTA2m0QJOZQw4AMQB2qAFaHZz0i963vO+aO97lR1ItEdAd/i9cXD96kqE226CxSVe
-nBXedExe10X2LwKMn5yXNKUKBbrbJuJQ+fsNu2dxru+ci7DE3lVNnGBi3/lPCs9QIiYegSgrzwZ1
-qr1hzKPc31M/oqk2Ef218Hav063tm5Vl5cHFX8dJxavi032EVwPP5z7wcuJ60u//Gvrdmb4AZFys
-w0y0FXPqMsa7zzrHqp3TLS/ntFpzPmxWJ80shQ==</SignatureValue>
-  <KeyInfo>
-    <X509Data>
-      <X509Certificate>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</X509Certificate>
-    </X509Data>
-  </KeyInfo>
-  <Object Id="idPackageObject">
-    <Manifest>
-      <Reference URI="/_rels/.rels?ContentType=application/vnd.openxmlformats-package.relationships+xml">
-        <Transforms>
-          <Transform Algorithm="http://schemas.openxmlformats.org/package/2006/RelationshipTransform">
-            <mdssi:RelationshipReference xmlns:mdssi="http://schemas.openxmlformats.org/package/2006/digital-signature" SourceId="rId1"/>
-          </Transform>
-          <Transform Algorithm="http://www.w3.org/TR/2001/REC-xml-c14n-20010315"/>
-        </Transforms>
-        <DigestMethod Algorithm="http://www.w3.org/2001/04/xmlenc#sha256"/>
-        <DigestValue>Mq3mDDWudLiaQFa1psBgLG+/en7p7r8re0MtlxnuiUI=</DigestValue>
-      </Reference>
-      <Reference URI="/word/_rels/document.xml.rels?ContentType=application/vnd.openxmlformats-package.relationships+xml">
-        <Transforms>
-          <Transform Algorithm="http://schemas.openxmlformats.org/package/2006/RelationshipTransform">
-            <mdssi:RelationshipReference xmlns:mdssi="http://schemas.openxmlformats.org/package/2006/digital-signature" SourceId="rId6"/>
-            <mdssi:RelationshipReference xmlns:mdssi="http://schemas.openxmlformats.org/package/2006/digital-signature" SourceId="rId5"/>
-            <mdssi:RelationshipReference xmlns:mdssi="http://schemas.openxmlformats.org/package/2006/digital-signature" SourceId="rId4"/>
-            <mdssi:RelationshipReference xmlns:mdssi="http://schemas.openxmlformats.org/package/2006/digital-signature" SourceId="rId3"/>
-            <mdssi:RelationshipReference xmlns:mdssi="http://schemas.openxmlformats.org/package/2006/digital-signature" SourceId="rId2"/>
-            <mdssi:RelationshipReference xmlns:mdssi="http://schemas.openxmlformats.org/package/2006/digital-signature" SourceId="rId1"/>
-          </Transform>
-          <Transform Algorithm="http://www.w3.org/TR/2001/REC-xml-c14n-20010315"/>
-        </Transforms>
-        <DigestMethod Algorithm="http://www.w3.org/2001/04/xmlenc#sha256"/>
-        <DigestValue>JprU2SQIEO3cCYRXuOE9h96c+QtaotAPBXmQ/URPQvQ=</DigestValue>
-      </Reference>
-      <Reference URI="/word/document.xml?ContentType=application/vnd.openxmlformats-officedocument.wordprocessingml.document.main+xml">
-        <DigestMethod Algorithm="http://www.w3.org/2001/04/xmlenc#sha256"/>
-        <DigestValue>KMVFEkALuZR66TUECybVJXtzWkUNR0nICuw6Tp0cVkA=</DigestValue>
-      </Reference>
-      <Reference URI="/word/fontTable.xml?ContentType=application/vnd.openxmlformats-officedocument.wordprocessingml.fontTable+xml">
-        <DigestMethod Algorithm="http://www.w3.org/2001/04/xmlenc#sha256"/>
-        <DigestValue>B5lk7A3SOC2ORy+SA2b+tOsfFPjiYx0/osnWK4EFQCQ=</DigestValue>
-      </Reference>
-      <Reference URI="/word/numbering.xml?ContentType=application/vnd.openxmlformats-officedocument.wordprocessingml.numbering+xml">
-        <DigestMethod Algorithm="http://www.w3.org/2001/04/xmlenc#sha256"/>
-        <DigestValue>oCr20CVmOhQb6sbN9gXTHVL0yO0UmseBbY3gZlr+fUE=</DigestValue>
-      </Reference>
-      <Reference URI="/word/settings.xml?ContentType=application/vnd.openxmlformats-officedocument.wordprocessingml.settings+xml">
-        <DigestMethod Algorithm="http://www.w3.org/2001/04/xmlenc#sha256"/>
-        <DigestValue>FzykFpYjfPp3TUcsh1qofX7eQNk6bd/DuICZtVlu+5M=</DigestValue>
-      </Reference>
-      <Reference URI="/word/styles.xml?ContentType=application/vnd.openxmlformats-officedocument.wordprocessingml.styles+xml">
-        <DigestMethod Algorithm="http://www.w3.org/2001/04/xmlenc#sha256"/>
-        <DigestValue>ZTQq8STjRud1VCHwjd1j2AtN7pTdIrg3Js2t8m4msOA=</DigestValue>
-      </Reference>
-      <Reference URI="/word/theme/theme1.xml?ContentType=application/vnd.openxmlformats-officedocument.theme+xml">
-        <DigestMethod Algorithm="http://www.w3.org/2001/04/xmlenc#sha256"/>
-        <DigestValue>lenbIng2TEDZJNYk3JhlEF0nfCLd7ns/RZsGkzi4xWo=</DigestValue>
-      </Reference>
-      <Reference URI="/word/webSettings.xml?ContentType=application/vnd.openxmlformats-officedocument.wordprocessingml.webSettings+xml">
-        <DigestMethod Algorithm="http://www.w3.org/2001/04/xmlenc#sha256"/>
-        <DigestValue>3ZGAebZuGvJspV9QK0bbH7OFwOjOsewPWI6EeHzwX4E=</DigestValue>
-      </Reference>
-    </Manifest>
-    <SignatureProperties>
-      <SignatureProperty Id="idSignatureTime" Target="#idPackageSignature">
-        <mdssi:SignatureTime xmlns:mdssi="http://schemas.openxmlformats.org/package/2006/digital-signature">
-          <mdssi:Format>YYYY-MM-DDThh:mm:ssTZD</mdssi:Format>
-          <mdssi:Value>2019-09-15T07:05:33Z</mdssi:Value>
-        </mdssi:SignatureTime>
-      </SignatureProperty>
-    </SignatureProperties>
-  </Object>
-  <Object Id="idOfficeObject">
-    <SignatureProperties>
-      <SignatureProperty Id="idOfficeV1Details" Target="#idPackageSignature">
-        <SignatureInfoV1 xmlns="http://schemas.microsoft.com/office/2006/digsig">
-          <SetupID/>
-          <SignatureText/>
-          <SignatureImage/>
-          <SignatureComments>IEng</SignatureComments>
-          <WindowsVersion>10.0</WindowsVersion>
-          <OfficeVersion>15.0</OfficeVersion>
-          <ApplicationVersion>15.0</ApplicationVersion>
-          <Monitors>1</Monitors>
-          <HorizontalResolution>1366</HorizontalResolution>
-          <VerticalResolution>768</VerticalResolution>
-          <ColorDepth>32</ColorDepth>
-          <SignatureProviderId>{00000000-0000-0000-0000-000000000000}</SignatureProviderId>
-          <SignatureProviderUrl/>
-          <SignatureProviderDetails>9</SignatureProviderDetails>
-          <SignatureType>1</SignatureType>
-        </SignatureInfoV1>
-      </SignatureProperty>
-    </SignatureProperties>
-  </Object>
-  <Object>
-    <xd:QualifyingProperties xmlns:xd="http://uri.etsi.org/01903/v1.3.2#" Target="#idPackageSignature">
-      <xd:SignedProperties Id="idSignedProperties">
-        <xd:SignedSignatureProperties>
-          <xd:SigningTime>2019-09-15T07:05:33Z</xd:SigningTime>
-          <xd:SigningCertificate>
-            <xd:Cert>
-              <xd:CertDigest>
-                <DigestMethod Algorithm="http://www.w3.org/2001/04/xmlenc#sha256"/>
-                <DigestValue>myN8CYWbgg73cyZOPHivjbQ0fmwutmJtsJxSOHZXmSE=</DigestValue>
-              </xd:CertDigest>
-              <xd:IssuerSerial>
-                <X509IssuerName>CN=Communications Server</X509IssuerName>
-                <X509SerialNumber>232629309349082054897649</X509SerialNumber>
-              </xd:IssuerSerial>
-            </xd:Cert>
-          </xd:SigningCertificate>
-          <xd:SignaturePolicyIdentifier>
-            <xd:SignaturePolicyImplied/>
-          </xd:SignaturePolicyIdentifier>
-        </xd:SignedSignatureProperties>
-        <xd:SignedDataObjectProperties>
-          <xd:CommitmentTypeIndication>
-            <xd:CommitmentTypeId>
-              <xd:Identifier>http://uri.etsi.org/01903/v1.2.2#ProofOfCreation</xd:Identifier>
-              <xd:Description>Created this document</xd:Description>
-            </xd:CommitmentTypeId>
-            <xd:AllSignedDataObjects/>
-            <xd:CommitmentTypeQualifiers>
-              <xd:CommitmentTypeQualifier>IEng</xd:CommitmentTypeQualifier>
-            </xd:CommitmentTypeQualifiers>
-          </xd:CommitmentTypeIndication>
-        </xd:SignedDataObjectProperties>
-      </xd:SignedProperties>
-    </xd:QualifyingProperties>
-  </Object>
-</Signature>
 </file>
</xml_diff>